<commit_message>
Add documentation about sync with git
</commit_message>
<xml_diff>
--- a/Documentation/Authentication Entity framework.docx
+++ b/Documentation/Authentication Entity framework.docx
@@ -1,6 +1,6 @@
 
 <file path=word/document.xml><?xml version="1.0" encoding="utf-8"?>
-<w:document xmlns:wpc="http://schemas.microsoft.com/office/word/2010/wordprocessingCanvas" xmlns:cx="http://schemas.microsoft.com/office/drawing/2014/chartex" xmlns:cx1="http://schemas.microsoft.com/office/drawing/2015/9/8/chartex" xmlns:cx2="http://schemas.microsoft.com/office/drawing/2015/10/21/chartex" xmlns:cx3="http://schemas.microsoft.com/office/drawing/2016/5/9/chartex" xmlns:cx4="http://schemas.microsoft.com/office/drawing/2016/5/10/chartex" xmlns:cx5="http://schemas.microsoft.com/office/drawing/2016/5/11/chartex" xmlns:cx6="http://schemas.microsoft.com/office/drawing/2016/5/12/chartex" xmlns:cx7="http://schemas.microsoft.com/office/drawing/2016/5/13/chartex" xmlns:cx8="http://schemas.microsoft.com/office/drawing/2016/5/14/chartex" xmlns:mc="http://schemas.openxmlformats.org/markup-compatibility/2006" xmlns:aink="http://schemas.microsoft.com/office/drawing/2016/ink" xmlns:am3d="http://schemas.microsoft.com/office/drawing/2017/model3d" xmlns:o="urn:schemas-microsoft-com:office:office" xmlns:r="http://schemas.openxmlformats.org/officeDocument/2006/relationships" xmlns:m="http://schemas.openxmlformats.org/officeDocument/2006/math" xmlns:v="urn:schemas-microsoft-com:vml" xmlns:wp14="http://schemas.microsoft.com/office/word/2010/wordprocessingDrawing" xmlns:wp="http://schemas.openxmlformats.org/drawingml/2006/wordprocessingDrawing" xmlns:w10="urn:schemas-microsoft-com:office:word" xmlns:w="http://schemas.openxmlformats.org/wordprocessingml/2006/main" xmlns:w14="http://schemas.microsoft.com/office/word/2010/wordml" xmlns:w15="http://schemas.microsoft.com/office/word/2012/wordml" xmlns:w16cid="http://schemas.microsoft.com/office/word/2016/wordml/cid" xmlns:w16se="http://schemas.microsoft.com/office/word/2015/wordml/symex" xmlns:wpg="http://schemas.microsoft.com/office/word/2010/wordprocessingGroup" xmlns:wpi="http://schemas.microsoft.com/office/word/2010/wordprocessingInk" xmlns:wne="http://schemas.microsoft.com/office/word/2006/wordml" xmlns:wps="http://schemas.microsoft.com/office/word/2010/wordprocessingShape" mc:Ignorable="w14 w15 w16se w16cid wp14">
+<w:document xmlns:wpc="http://schemas.microsoft.com/office/word/2010/wordprocessingCanvas" xmlns:mc="http://schemas.openxmlformats.org/markup-compatibility/2006" xmlns:o="urn:schemas-microsoft-com:office:office" xmlns:r="http://schemas.openxmlformats.org/officeDocument/2006/relationships" xmlns:m="http://schemas.openxmlformats.org/officeDocument/2006/math" xmlns:v="urn:schemas-microsoft-com:vml" xmlns:wp14="http://schemas.microsoft.com/office/word/2010/wordprocessingDrawing" xmlns:wp="http://schemas.openxmlformats.org/drawingml/2006/wordprocessingDrawing" xmlns:w10="urn:schemas-microsoft-com:office:word" xmlns:w="http://schemas.openxmlformats.org/wordprocessingml/2006/main" xmlns:w14="http://schemas.microsoft.com/office/word/2010/wordml" xmlns:w15="http://schemas.microsoft.com/office/word/2012/wordml" xmlns:wpg="http://schemas.microsoft.com/office/word/2010/wordprocessingGroup" xmlns:wpi="http://schemas.microsoft.com/office/word/2010/wordprocessingInk" xmlns:wne="http://schemas.microsoft.com/office/word/2006/wordml" xmlns:wps="http://schemas.microsoft.com/office/word/2010/wordprocessingShape" mc:Ignorable="w14 w15 wp14">
   <w:body>
     <w:p>
       <w:pPr>
@@ -8,6 +8,70 @@
           <w:b/>
           <w:sz w:val="24"/>
           <w:szCs w:val="24"/>
+          <w:lang w:val="en-US"/>
+        </w:rPr>
+      </w:pPr>
+      <w:r>
+        <w:rPr>
+          <w:b/>
+          <w:sz w:val="24"/>
+          <w:szCs w:val="24"/>
+          <w:lang w:val="en-US"/>
+        </w:rPr>
+        <w:t>Builds</w:t>
+      </w:r>
+    </w:p>
+    <w:p>
+      <w:r>
+        <w:t xml:space="preserve">Cuando queremos sincronizar una rama con </w:t>
+      </w:r>
+      <w:proofErr w:type="spellStart"/>
+      <w:r>
+        <w:t>Github</w:t>
+      </w:r>
+      <w:proofErr w:type="spellEnd"/>
+      <w:r>
+        <w:t>, pero es la primera vez y no hay nada que sincronizar. Tenemos que hacer un Rebase (</w:t>
+      </w:r>
+      <w:proofErr w:type="spellStart"/>
+      <w:r>
+        <w:t>Reparent</w:t>
+      </w:r>
+      <w:proofErr w:type="spellEnd"/>
+      <w:r>
+        <w:t>).</w:t>
+      </w:r>
+    </w:p>
+    <w:p>
+      <w:pPr>
+        <w:rPr>
+          <w:b/>
+          <w:sz w:val="24"/>
+          <w:szCs w:val="24"/>
+        </w:rPr>
+      </w:pPr>
+      <w:r>
+        <w:t xml:space="preserve">Para ello necesitamos añadir el parámetro </w:t>
+      </w:r>
+      <w:r>
+        <w:rPr>
+          <w:rFonts w:ascii="Consolas" w:hAnsi="Consolas" w:cs="Consolas"/>
+          <w:color w:val="242729"/>
+          <w:sz w:val="20"/>
+          <w:szCs w:val="20"/>
+          <w:shd w:val="clear" w:color="auto" w:fill="EFF0F1"/>
+        </w:rPr>
+        <w:t>--allow-unrelated-histories</w:t>
+      </w:r>
+      <w:bookmarkStart w:id="0" w:name="_GoBack"/>
+      <w:bookmarkEnd w:id="0"/>
+    </w:p>
+    <w:p>
+      <w:pPr>
+        <w:rPr>
+          <w:b/>
+          <w:sz w:val="24"/>
+          <w:szCs w:val="24"/>
         </w:rPr>
       </w:pPr>
       <w:r>
@@ -35,15 +99,17 @@
           <w:b/>
           <w:sz w:val="24"/>
           <w:szCs w:val="24"/>
+          <w:lang w:val="en-US"/>
         </w:rPr>
       </w:pPr>
       <w:hyperlink r:id="rId5" w:history="1">
         <w:r>
           <w:rPr>
-            <w:rStyle w:val="Hipervnculo"/>
+            <w:rStyle w:val="Hyperlink"/>
             <w:b/>
             <w:sz w:val="24"/>
             <w:szCs w:val="24"/>
+            <w:lang w:val="en-US"/>
           </w:rPr>
           <w:t>https://auth0.com/blog/asp-dot-net-core-authentication-tutorial/</w:t>
         </w:r>
@@ -56,10 +122,9 @@
           <w:sz w:val="24"/>
           <w:szCs w:val="24"/>
           <w:u w:val="single"/>
-        </w:rPr>
-      </w:pPr>
-      <w:bookmarkStart w:id="0" w:name="_GoBack"/>
-      <w:bookmarkEnd w:id="0"/>
+          <w:lang w:val="en-US"/>
+        </w:rPr>
+      </w:pPr>
     </w:p>
     <w:p>
       <w:pPr>
@@ -131,7 +196,7 @@
     </w:p>
     <w:p>
       <w:pPr>
-        <w:pStyle w:val="Prrafodelista"/>
+        <w:pStyle w:val="ListParagraph"/>
         <w:numPr>
           <w:ilvl w:val="0"/>
           <w:numId w:val="1"/>
@@ -200,7 +265,7 @@
     </w:p>
     <w:p>
       <w:pPr>
-        <w:pStyle w:val="Prrafodelista"/>
+        <w:pStyle w:val="ListParagraph"/>
         <w:numPr>
           <w:ilvl w:val="0"/>
           <w:numId w:val="1"/>
@@ -340,6 +405,39 @@
         <w:t xml:space="preserve">            </w:t>
       </w:r>
       <w:proofErr w:type="spellStart"/>
+      <w:r>
+        <w:rPr>
+          <w:rFonts w:ascii="Consolas" w:hAnsi="Consolas" w:cs="Consolas"/>
+          <w:color w:val="000000"/>
+          <w:sz w:val="19"/>
+          <w:szCs w:val="19"/>
+          <w:lang w:val="en-US"/>
+        </w:rPr>
+        <w:t>services.AddDbContext</w:t>
+      </w:r>
+      <w:proofErr w:type="spellEnd"/>
+      <w:r>
+        <w:rPr>
+          <w:rFonts w:ascii="Consolas" w:hAnsi="Consolas" w:cs="Consolas"/>
+          <w:color w:val="000000"/>
+          <w:sz w:val="19"/>
+          <w:szCs w:val="19"/>
+          <w:lang w:val="en-US"/>
+        </w:rPr>
+        <w:t>&lt;</w:t>
+      </w:r>
+      <w:proofErr w:type="spellStart"/>
+      <w:r>
+        <w:rPr>
+          <w:rFonts w:ascii="Consolas" w:hAnsi="Consolas" w:cs="Consolas"/>
+          <w:color w:val="000000"/>
+          <w:sz w:val="19"/>
+          <w:szCs w:val="19"/>
+          <w:lang w:val="en-US"/>
+        </w:rPr>
+        <w:t>SoundCatalogContext</w:t>
+      </w:r>
+      <w:proofErr w:type="spellEnd"/>
       <w:proofErr w:type="gramStart"/>
       <w:r>
         <w:rPr>
@@ -349,9 +447,8 @@
           <w:szCs w:val="19"/>
           <w:lang w:val="en-US"/>
         </w:rPr>
-        <w:t>services.AddDbContext</w:t>
-      </w:r>
-      <w:proofErr w:type="spellEnd"/>
+        <w:t>&gt;(</w:t>
+      </w:r>
       <w:proofErr w:type="gramEnd"/>
       <w:r>
         <w:rPr>
@@ -361,6 +458,170 @@
           <w:szCs w:val="19"/>
           <w:lang w:val="en-US"/>
         </w:rPr>
+        <w:t>options =&gt;</w:t>
+      </w:r>
+    </w:p>
+    <w:p>
+      <w:pPr>
+        <w:autoSpaceDE w:val="0"/>
+        <w:autoSpaceDN w:val="0"/>
+        <w:adjustRightInd w:val="0"/>
+        <w:spacing w:after="0" w:line="240" w:lineRule="auto"/>
+        <w:rPr>
+          <w:rFonts w:ascii="Consolas" w:hAnsi="Consolas" w:cs="Consolas"/>
+          <w:color w:val="000000"/>
+          <w:sz w:val="19"/>
+          <w:szCs w:val="19"/>
+          <w:lang w:val="en-US"/>
+        </w:rPr>
+      </w:pPr>
+      <w:r>
+        <w:rPr>
+          <w:rFonts w:ascii="Consolas" w:hAnsi="Consolas" w:cs="Consolas"/>
+          <w:color w:val="000000"/>
+          <w:sz w:val="19"/>
+          <w:szCs w:val="19"/>
+          <w:lang w:val="en-US"/>
+        </w:rPr>
+        <w:t xml:space="preserve">                    </w:t>
+      </w:r>
+      <w:proofErr w:type="gramStart"/>
+      <w:r>
+        <w:rPr>
+          <w:rFonts w:ascii="Consolas" w:hAnsi="Consolas" w:cs="Consolas"/>
+          <w:color w:val="000000"/>
+          <w:sz w:val="19"/>
+          <w:szCs w:val="19"/>
+          <w:lang w:val="en-US"/>
+        </w:rPr>
+        <w:t>options.UseSqlServer(</w:t>
+      </w:r>
+      <w:proofErr w:type="gramEnd"/>
+      <w:r>
+        <w:rPr>
+          <w:rFonts w:ascii="Consolas" w:hAnsi="Consolas" w:cs="Consolas"/>
+          <w:color w:val="000000"/>
+          <w:sz w:val="19"/>
+          <w:szCs w:val="19"/>
+          <w:lang w:val="en-US"/>
+        </w:rPr>
+        <w:t>Configuration.GetConnectionString(</w:t>
+      </w:r>
+      <w:r>
+        <w:rPr>
+          <w:rFonts w:ascii="Consolas" w:hAnsi="Consolas" w:cs="Consolas"/>
+          <w:color w:val="A31515"/>
+          <w:sz w:val="19"/>
+          <w:szCs w:val="19"/>
+          <w:lang w:val="en-US"/>
+        </w:rPr>
+        <w:t>"defaultConnection"</w:t>
+      </w:r>
+      <w:r>
+        <w:rPr>
+          <w:rFonts w:ascii="Consolas" w:hAnsi="Consolas" w:cs="Consolas"/>
+          <w:color w:val="000000"/>
+          <w:sz w:val="19"/>
+          <w:szCs w:val="19"/>
+          <w:lang w:val="en-US"/>
+        </w:rPr>
+        <w:t>)));</w:t>
+      </w:r>
+    </w:p>
+    <w:p>
+      <w:pPr>
+        <w:autoSpaceDE w:val="0"/>
+        <w:autoSpaceDN w:val="0"/>
+        <w:adjustRightInd w:val="0"/>
+        <w:spacing w:after="0" w:line="240" w:lineRule="auto"/>
+        <w:rPr>
+          <w:rFonts w:ascii="Consolas" w:hAnsi="Consolas" w:cs="Consolas"/>
+          <w:color w:val="000000"/>
+          <w:sz w:val="19"/>
+          <w:szCs w:val="19"/>
+          <w:lang w:val="en-US"/>
+        </w:rPr>
+      </w:pPr>
+    </w:p>
+    <w:p>
+      <w:pPr>
+        <w:autoSpaceDE w:val="0"/>
+        <w:autoSpaceDN w:val="0"/>
+        <w:adjustRightInd w:val="0"/>
+        <w:spacing w:after="0" w:line="240" w:lineRule="auto"/>
+        <w:rPr>
+          <w:rFonts w:ascii="Consolas" w:hAnsi="Consolas" w:cs="Consolas"/>
+          <w:color w:val="000000"/>
+          <w:sz w:val="19"/>
+          <w:szCs w:val="19"/>
+          <w:lang w:val="en-US"/>
+        </w:rPr>
+      </w:pPr>
+      <w:r>
+        <w:rPr>
+          <w:rFonts w:ascii="Consolas" w:hAnsi="Consolas" w:cs="Consolas"/>
+          <w:color w:val="000000"/>
+          <w:sz w:val="19"/>
+          <w:szCs w:val="19"/>
+          <w:lang w:val="en-US"/>
+        </w:rPr>
+        <w:t xml:space="preserve">            </w:t>
+      </w:r>
+      <w:r>
+        <w:rPr>
+          <w:rFonts w:ascii="Consolas" w:hAnsi="Consolas" w:cs="Consolas"/>
+          <w:color w:val="000000"/>
+          <w:sz w:val="19"/>
+          <w:szCs w:val="19"/>
+          <w:lang w:val="en-US"/>
+        </w:rPr>
+        <w:t>services</w:t>
+      </w:r>
+    </w:p>
+    <w:p>
+      <w:pPr>
+        <w:autoSpaceDE w:val="0"/>
+        <w:autoSpaceDN w:val="0"/>
+        <w:adjustRightInd w:val="0"/>
+        <w:spacing w:after="0" w:line="240" w:lineRule="auto"/>
+        <w:rPr>
+          <w:rFonts w:ascii="Consolas" w:hAnsi="Consolas" w:cs="Consolas"/>
+          <w:color w:val="000000"/>
+          <w:sz w:val="19"/>
+          <w:szCs w:val="19"/>
+          <w:lang w:val="en-US"/>
+        </w:rPr>
+      </w:pPr>
+      <w:r>
+        <w:rPr>
+          <w:rFonts w:ascii="Consolas" w:hAnsi="Consolas" w:cs="Consolas"/>
+          <w:color w:val="000000"/>
+          <w:sz w:val="19"/>
+          <w:szCs w:val="19"/>
+          <w:lang w:val="en-US"/>
+        </w:rPr>
+        <w:t xml:space="preserve">                .</w:t>
+      </w:r>
+      <w:proofErr w:type="spellStart"/>
+      <w:r>
+        <w:rPr>
+          <w:rFonts w:ascii="Consolas" w:hAnsi="Consolas" w:cs="Consolas"/>
+          <w:color w:val="000000"/>
+          <w:sz w:val="19"/>
+          <w:szCs w:val="19"/>
+          <w:lang w:val="en-US"/>
+        </w:rPr>
+        <w:t>AddIdentity</w:t>
+      </w:r>
+      <w:proofErr w:type="spellEnd"/>
+      <w:r>
+        <w:rPr>
+          <w:rFonts w:ascii="Consolas" w:hAnsi="Consolas" w:cs="Consolas"/>
+          <w:color w:val="000000"/>
+          <w:sz w:val="19"/>
+          <w:szCs w:val="19"/>
+          <w:lang w:val="en-US"/>
+        </w:rPr>
         <w:t>&lt;</w:t>
       </w:r>
       <w:proofErr w:type="spellStart"/>
@@ -372,44 +633,94 @@
           <w:szCs w:val="19"/>
           <w:lang w:val="en-US"/>
         </w:rPr>
+        <w:t>ApplicationUser</w:t>
+      </w:r>
+      <w:proofErr w:type="spellEnd"/>
+      <w:r>
+        <w:rPr>
+          <w:rFonts w:ascii="Consolas" w:hAnsi="Consolas" w:cs="Consolas"/>
+          <w:color w:val="000000"/>
+          <w:sz w:val="19"/>
+          <w:szCs w:val="19"/>
+          <w:lang w:val="en-US"/>
+        </w:rPr>
+        <w:t xml:space="preserve">, </w:t>
+      </w:r>
+      <w:proofErr w:type="spellStart"/>
+      <w:r>
+        <w:rPr>
+          <w:rFonts w:ascii="Consolas" w:hAnsi="Consolas" w:cs="Consolas"/>
+          <w:color w:val="000000"/>
+          <w:sz w:val="19"/>
+          <w:szCs w:val="19"/>
+          <w:lang w:val="en-US"/>
+        </w:rPr>
+        <w:t>IdentityRole</w:t>
+      </w:r>
+      <w:proofErr w:type="spellEnd"/>
+      <w:proofErr w:type="gramStart"/>
+      <w:r>
+        <w:rPr>
+          <w:rFonts w:ascii="Consolas" w:hAnsi="Consolas" w:cs="Consolas"/>
+          <w:color w:val="000000"/>
+          <w:sz w:val="19"/>
+          <w:szCs w:val="19"/>
+          <w:lang w:val="en-US"/>
+        </w:rPr>
+        <w:t>&gt;()</w:t>
+      </w:r>
+      <w:proofErr w:type="gramEnd"/>
+    </w:p>
+    <w:p>
+      <w:pPr>
+        <w:rPr>
+          <w:lang w:val="en-US"/>
+        </w:rPr>
+      </w:pPr>
+      <w:r>
+        <w:rPr>
+          <w:rFonts w:ascii="Consolas" w:hAnsi="Consolas" w:cs="Consolas"/>
+          <w:color w:val="000000"/>
+          <w:sz w:val="19"/>
+          <w:szCs w:val="19"/>
+          <w:lang w:val="en-US"/>
+        </w:rPr>
+        <w:t xml:space="preserve">                .</w:t>
+      </w:r>
+      <w:proofErr w:type="spellStart"/>
+      <w:r>
+        <w:rPr>
+          <w:rFonts w:ascii="Consolas" w:hAnsi="Consolas" w:cs="Consolas"/>
+          <w:color w:val="000000"/>
+          <w:sz w:val="19"/>
+          <w:szCs w:val="19"/>
+          <w:lang w:val="en-US"/>
+        </w:rPr>
+        <w:t>AddEntityFrameworkStores</w:t>
+      </w:r>
+      <w:proofErr w:type="spellEnd"/>
+      <w:r>
+        <w:rPr>
+          <w:rFonts w:ascii="Consolas" w:hAnsi="Consolas" w:cs="Consolas"/>
+          <w:color w:val="000000"/>
+          <w:sz w:val="19"/>
+          <w:szCs w:val="19"/>
+          <w:lang w:val="en-US"/>
+        </w:rPr>
+        <w:t>&lt;</w:t>
+      </w:r>
+      <w:proofErr w:type="spellStart"/>
+      <w:r>
+        <w:rPr>
+          <w:rFonts w:ascii="Consolas" w:hAnsi="Consolas" w:cs="Consolas"/>
+          <w:color w:val="000000"/>
+          <w:sz w:val="19"/>
+          <w:szCs w:val="19"/>
+          <w:lang w:val="en-US"/>
+        </w:rPr>
         <w:t>SoundCatalogContext</w:t>
       </w:r>
       <w:proofErr w:type="spellEnd"/>
-      <w:r>
-        <w:rPr>
-          <w:rFonts w:ascii="Consolas" w:hAnsi="Consolas" w:cs="Consolas"/>
-          <w:color w:val="000000"/>
-          <w:sz w:val="19"/>
-          <w:szCs w:val="19"/>
-          <w:lang w:val="en-US"/>
-        </w:rPr>
-        <w:t>&gt;(options =&gt;</w:t>
-      </w:r>
-    </w:p>
-    <w:p>
-      <w:pPr>
-        <w:autoSpaceDE w:val="0"/>
-        <w:autoSpaceDN w:val="0"/>
-        <w:adjustRightInd w:val="0"/>
-        <w:spacing w:after="0" w:line="240" w:lineRule="auto"/>
-        <w:rPr>
-          <w:rFonts w:ascii="Consolas" w:hAnsi="Consolas" w:cs="Consolas"/>
-          <w:color w:val="000000"/>
-          <w:sz w:val="19"/>
-          <w:szCs w:val="19"/>
-          <w:lang w:val="en-US"/>
-        </w:rPr>
-      </w:pPr>
-      <w:r>
-        <w:rPr>
-          <w:rFonts w:ascii="Consolas" w:hAnsi="Consolas" w:cs="Consolas"/>
-          <w:color w:val="000000"/>
-          <w:sz w:val="19"/>
-          <w:szCs w:val="19"/>
-          <w:lang w:val="en-US"/>
-        </w:rPr>
-        <w:t xml:space="preserve">                    </w:t>
-      </w:r>
       <w:proofErr w:type="gramStart"/>
       <w:r>
         <w:rPr>
@@ -419,7 +730,7 @@
           <w:szCs w:val="19"/>
           <w:lang w:val="en-US"/>
         </w:rPr>
-        <w:t>options.UseSqlServer</w:t>
+        <w:t>&gt;(</w:t>
       </w:r>
       <w:proofErr w:type="gramEnd"/>
       <w:r>
@@ -430,253 +741,7 @@
           <w:szCs w:val="19"/>
           <w:lang w:val="en-US"/>
         </w:rPr>
-        <w:t>(Configuration.GetConnectionString(</w:t>
-      </w:r>
-      <w:r>
-        <w:rPr>
-          <w:rFonts w:ascii="Consolas" w:hAnsi="Consolas" w:cs="Consolas"/>
-          <w:color w:val="A31515"/>
-          <w:sz w:val="19"/>
-          <w:szCs w:val="19"/>
-          <w:lang w:val="en-US"/>
-        </w:rPr>
-        <w:t>"defaultConnection"</w:t>
-      </w:r>
-      <w:r>
-        <w:rPr>
-          <w:rFonts w:ascii="Consolas" w:hAnsi="Consolas" w:cs="Consolas"/>
-          <w:color w:val="000000"/>
-          <w:sz w:val="19"/>
-          <w:szCs w:val="19"/>
-          <w:lang w:val="en-US"/>
-        </w:rPr>
-        <w:t>)));</w:t>
-      </w:r>
-    </w:p>
-    <w:p>
-      <w:pPr>
-        <w:autoSpaceDE w:val="0"/>
-        <w:autoSpaceDN w:val="0"/>
-        <w:adjustRightInd w:val="0"/>
-        <w:spacing w:after="0" w:line="240" w:lineRule="auto"/>
-        <w:rPr>
-          <w:rFonts w:ascii="Consolas" w:hAnsi="Consolas" w:cs="Consolas"/>
-          <w:color w:val="000000"/>
-          <w:sz w:val="19"/>
-          <w:szCs w:val="19"/>
-          <w:lang w:val="en-US"/>
-        </w:rPr>
-      </w:pPr>
-    </w:p>
-    <w:p>
-      <w:pPr>
-        <w:autoSpaceDE w:val="0"/>
-        <w:autoSpaceDN w:val="0"/>
-        <w:adjustRightInd w:val="0"/>
-        <w:spacing w:after="0" w:line="240" w:lineRule="auto"/>
-        <w:rPr>
-          <w:rFonts w:ascii="Consolas" w:hAnsi="Consolas" w:cs="Consolas"/>
-          <w:color w:val="000000"/>
-          <w:sz w:val="19"/>
-          <w:szCs w:val="19"/>
-          <w:lang w:val="en-US"/>
-        </w:rPr>
-      </w:pPr>
-      <w:r>
-        <w:rPr>
-          <w:rFonts w:ascii="Consolas" w:hAnsi="Consolas" w:cs="Consolas"/>
-          <w:color w:val="000000"/>
-          <w:sz w:val="19"/>
-          <w:szCs w:val="19"/>
-          <w:lang w:val="en-US"/>
-        </w:rPr>
-        <w:t xml:space="preserve">            </w:t>
-      </w:r>
-      <w:r>
-        <w:rPr>
-          <w:rFonts w:ascii="Consolas" w:hAnsi="Consolas" w:cs="Consolas"/>
-          <w:color w:val="000000"/>
-          <w:sz w:val="19"/>
-          <w:szCs w:val="19"/>
-          <w:lang w:val="en-US"/>
-        </w:rPr>
-        <w:t>services</w:t>
-      </w:r>
-    </w:p>
-    <w:p>
-      <w:pPr>
-        <w:autoSpaceDE w:val="0"/>
-        <w:autoSpaceDN w:val="0"/>
-        <w:adjustRightInd w:val="0"/>
-        <w:spacing w:after="0" w:line="240" w:lineRule="auto"/>
-        <w:rPr>
-          <w:rFonts w:ascii="Consolas" w:hAnsi="Consolas" w:cs="Consolas"/>
-          <w:color w:val="000000"/>
-          <w:sz w:val="19"/>
-          <w:szCs w:val="19"/>
-          <w:lang w:val="en-US"/>
-        </w:rPr>
-      </w:pPr>
-      <w:r>
-        <w:rPr>
-          <w:rFonts w:ascii="Consolas" w:hAnsi="Consolas" w:cs="Consolas"/>
-          <w:color w:val="000000"/>
-          <w:sz w:val="19"/>
-          <w:szCs w:val="19"/>
-          <w:lang w:val="en-US"/>
-        </w:rPr>
-        <w:t xml:space="preserve">                </w:t>
-      </w:r>
-      <w:proofErr w:type="gramStart"/>
-      <w:r>
-        <w:rPr>
-          <w:rFonts w:ascii="Consolas" w:hAnsi="Consolas" w:cs="Consolas"/>
-          <w:color w:val="000000"/>
-          <w:sz w:val="19"/>
-          <w:szCs w:val="19"/>
-          <w:lang w:val="en-US"/>
-        </w:rPr>
-        <w:t>.</w:t>
-      </w:r>
-      <w:proofErr w:type="spellStart"/>
-      <w:r>
-        <w:rPr>
-          <w:rFonts w:ascii="Consolas" w:hAnsi="Consolas" w:cs="Consolas"/>
-          <w:color w:val="000000"/>
-          <w:sz w:val="19"/>
-          <w:szCs w:val="19"/>
-          <w:lang w:val="en-US"/>
-        </w:rPr>
-        <w:t>AddIdentity</w:t>
-      </w:r>
-      <w:proofErr w:type="spellEnd"/>
-      <w:proofErr w:type="gramEnd"/>
-      <w:r>
-        <w:rPr>
-          <w:rFonts w:ascii="Consolas" w:hAnsi="Consolas" w:cs="Consolas"/>
-          <w:color w:val="000000"/>
-          <w:sz w:val="19"/>
-          <w:szCs w:val="19"/>
-          <w:lang w:val="en-US"/>
-        </w:rPr>
-        <w:t>&lt;</w:t>
-      </w:r>
-      <w:proofErr w:type="spellStart"/>
-      <w:r>
-        <w:rPr>
-          <w:rFonts w:ascii="Consolas" w:hAnsi="Consolas" w:cs="Consolas"/>
-          <w:color w:val="000000"/>
-          <w:sz w:val="19"/>
-          <w:szCs w:val="19"/>
-          <w:lang w:val="en-US"/>
-        </w:rPr>
-        <w:t>ApplicationUser</w:t>
-      </w:r>
-      <w:proofErr w:type="spellEnd"/>
-      <w:r>
-        <w:rPr>
-          <w:rFonts w:ascii="Consolas" w:hAnsi="Consolas" w:cs="Consolas"/>
-          <w:color w:val="000000"/>
-          <w:sz w:val="19"/>
-          <w:szCs w:val="19"/>
-          <w:lang w:val="en-US"/>
-        </w:rPr>
-        <w:t xml:space="preserve">, </w:t>
-      </w:r>
-      <w:proofErr w:type="spellStart"/>
-      <w:r>
-        <w:rPr>
-          <w:rFonts w:ascii="Consolas" w:hAnsi="Consolas" w:cs="Consolas"/>
-          <w:color w:val="000000"/>
-          <w:sz w:val="19"/>
-          <w:szCs w:val="19"/>
-          <w:lang w:val="en-US"/>
-        </w:rPr>
-        <w:t>IdentityRole</w:t>
-      </w:r>
-      <w:proofErr w:type="spellEnd"/>
-      <w:r>
-        <w:rPr>
-          <w:rFonts w:ascii="Consolas" w:hAnsi="Consolas" w:cs="Consolas"/>
-          <w:color w:val="000000"/>
-          <w:sz w:val="19"/>
-          <w:szCs w:val="19"/>
-          <w:lang w:val="en-US"/>
-        </w:rPr>
-        <w:t>&gt;()</w:t>
-      </w:r>
-    </w:p>
-    <w:p>
-      <w:pPr>
-        <w:rPr>
-          <w:lang w:val="en-US"/>
-        </w:rPr>
-      </w:pPr>
-      <w:r>
-        <w:rPr>
-          <w:rFonts w:ascii="Consolas" w:hAnsi="Consolas" w:cs="Consolas"/>
-          <w:color w:val="000000"/>
-          <w:sz w:val="19"/>
-          <w:szCs w:val="19"/>
-          <w:lang w:val="en-US"/>
-        </w:rPr>
-        <w:t xml:space="preserve">                </w:t>
-      </w:r>
-      <w:proofErr w:type="gramStart"/>
-      <w:r>
-        <w:rPr>
-          <w:rFonts w:ascii="Consolas" w:hAnsi="Consolas" w:cs="Consolas"/>
-          <w:color w:val="000000"/>
-          <w:sz w:val="19"/>
-          <w:szCs w:val="19"/>
-          <w:lang w:val="en-US"/>
-        </w:rPr>
-        <w:t>.</w:t>
-      </w:r>
-      <w:proofErr w:type="spellStart"/>
-      <w:r>
-        <w:rPr>
-          <w:rFonts w:ascii="Consolas" w:hAnsi="Consolas" w:cs="Consolas"/>
-          <w:color w:val="000000"/>
-          <w:sz w:val="19"/>
-          <w:szCs w:val="19"/>
-          <w:lang w:val="en-US"/>
-        </w:rPr>
-        <w:t>AddEntityFrameworkStores</w:t>
-      </w:r>
-      <w:proofErr w:type="spellEnd"/>
-      <w:proofErr w:type="gramEnd"/>
-      <w:r>
-        <w:rPr>
-          <w:rFonts w:ascii="Consolas" w:hAnsi="Consolas" w:cs="Consolas"/>
-          <w:color w:val="000000"/>
-          <w:sz w:val="19"/>
-          <w:szCs w:val="19"/>
-          <w:lang w:val="en-US"/>
-        </w:rPr>
-        <w:t>&lt;</w:t>
-      </w:r>
-      <w:proofErr w:type="spellStart"/>
-      <w:r>
-        <w:rPr>
-          <w:rFonts w:ascii="Consolas" w:hAnsi="Consolas" w:cs="Consolas"/>
-          <w:color w:val="000000"/>
-          <w:sz w:val="19"/>
-          <w:szCs w:val="19"/>
-          <w:lang w:val="en-US"/>
-        </w:rPr>
-        <w:t>SoundCatalogContext</w:t>
-      </w:r>
-      <w:proofErr w:type="spellEnd"/>
-      <w:r>
-        <w:rPr>
-          <w:rFonts w:ascii="Consolas" w:hAnsi="Consolas" w:cs="Consolas"/>
-          <w:color w:val="000000"/>
-          <w:sz w:val="19"/>
-          <w:szCs w:val="19"/>
-          <w:lang w:val="en-US"/>
-        </w:rPr>
-        <w:t>&gt;();</w:t>
+        <w:t>);</w:t>
       </w:r>
     </w:p>
     <w:p>
@@ -719,7 +784,7 @@
         <w:autoSpaceDN w:val="0"/>
         <w:spacing w:after="0" w:line="240" w:lineRule="auto"/>
         <w:rPr>
-          <w:rStyle w:val="Hipervnculo"/>
+          <w:rStyle w:val="Hyperlink"/>
           <w:rFonts w:ascii="Segoe UI" w:hAnsi="Segoe UI" w:cs="Segoe UI"/>
           <w:sz w:val="20"/>
           <w:szCs w:val="20"/>
@@ -728,7 +793,7 @@
       <w:hyperlink r:id="rId6" w:history="1">
         <w:r>
           <w:rPr>
-            <w:rStyle w:val="Hipervnculo"/>
+            <w:rStyle w:val="Hyperlink"/>
             <w:rFonts w:ascii="Segoe UI" w:hAnsi="Segoe UI" w:cs="Segoe UI"/>
             <w:sz w:val="20"/>
             <w:szCs w:val="20"/>
@@ -743,42 +808,42 @@
         <w:autoSpaceDN w:val="0"/>
         <w:spacing w:after="0" w:line="240" w:lineRule="auto"/>
         <w:rPr>
-          <w:rStyle w:val="Hipervnculo"/>
-          <w:rFonts w:ascii="Segoe UI" w:hAnsi="Segoe UI" w:cs="Segoe UI"/>
-          <w:sz w:val="20"/>
-          <w:szCs w:val="20"/>
-        </w:rPr>
-      </w:pPr>
-    </w:p>
-    <w:p>
-      <w:pPr>
-        <w:autoSpaceDE w:val="0"/>
-        <w:autoSpaceDN w:val="0"/>
-        <w:spacing w:after="0" w:line="240" w:lineRule="auto"/>
-        <w:rPr>
-          <w:rStyle w:val="Hipervnculo"/>
-          <w:rFonts w:ascii="Segoe UI" w:hAnsi="Segoe UI" w:cs="Segoe UI"/>
-          <w:sz w:val="20"/>
-          <w:szCs w:val="20"/>
-        </w:rPr>
-      </w:pPr>
-    </w:p>
-    <w:p>
-      <w:pPr>
-        <w:autoSpaceDE w:val="0"/>
-        <w:autoSpaceDN w:val="0"/>
-        <w:spacing w:after="0" w:line="240" w:lineRule="auto"/>
-        <w:rPr>
-          <w:rStyle w:val="Hipervnculo"/>
-          <w:rFonts w:ascii="Segoe UI" w:hAnsi="Segoe UI" w:cs="Segoe UI"/>
-          <w:sz w:val="20"/>
-          <w:szCs w:val="20"/>
-          <w:lang w:val="en-US"/>
-        </w:rPr>
-      </w:pPr>
-      <w:r>
-        <w:rPr>
-          <w:rStyle w:val="Hipervnculo"/>
+          <w:rStyle w:val="Hyperlink"/>
+          <w:rFonts w:ascii="Segoe UI" w:hAnsi="Segoe UI" w:cs="Segoe UI"/>
+          <w:sz w:val="20"/>
+          <w:szCs w:val="20"/>
+        </w:rPr>
+      </w:pPr>
+    </w:p>
+    <w:p>
+      <w:pPr>
+        <w:autoSpaceDE w:val="0"/>
+        <w:autoSpaceDN w:val="0"/>
+        <w:spacing w:after="0" w:line="240" w:lineRule="auto"/>
+        <w:rPr>
+          <w:rStyle w:val="Hyperlink"/>
+          <w:rFonts w:ascii="Segoe UI" w:hAnsi="Segoe UI" w:cs="Segoe UI"/>
+          <w:sz w:val="20"/>
+          <w:szCs w:val="20"/>
+        </w:rPr>
+      </w:pPr>
+    </w:p>
+    <w:p>
+      <w:pPr>
+        <w:autoSpaceDE w:val="0"/>
+        <w:autoSpaceDN w:val="0"/>
+        <w:spacing w:after="0" w:line="240" w:lineRule="auto"/>
+        <w:rPr>
+          <w:rStyle w:val="Hyperlink"/>
+          <w:rFonts w:ascii="Segoe UI" w:hAnsi="Segoe UI" w:cs="Segoe UI"/>
+          <w:sz w:val="20"/>
+          <w:szCs w:val="20"/>
+          <w:lang w:val="en-US"/>
+        </w:rPr>
+      </w:pPr>
+      <w:r>
+        <w:rPr>
+          <w:rStyle w:val="Hyperlink"/>
           <w:rFonts w:ascii="Segoe UI" w:hAnsi="Segoe UI" w:cs="Segoe UI"/>
           <w:sz w:val="20"/>
           <w:szCs w:val="20"/>
@@ -1002,6 +1067,7 @@
           <w:szCs w:val="24"/>
           <w:lang w:val="en-US"/>
         </w:rPr>
+        <w:lastRenderedPageBreak/>
         <w:t>https://medium.com/front-end-hacking/reactive-forms-and-form-validation-with-angular-fdcbcf98e1e8</w:t>
       </w:r>
     </w:p>
@@ -1156,7 +1222,7 @@
       <w:hyperlink r:id="rId7" w:anchor="using-jwthelper-in-components" w:history="1">
         <w:r>
           <w:rPr>
-            <w:rStyle w:val="Hipervnculo"/>
+            <w:rStyle w:val="Hyperlink"/>
             <w:rFonts w:cstheme="minorHAnsi"/>
             <w:sz w:val="20"/>
             <w:szCs w:val="20"/>
@@ -1219,7 +1285,7 @@
       <w:hyperlink r:id="rId8" w:history="1">
         <w:r>
           <w:rPr>
-            <w:rStyle w:val="Hipervnculo"/>
+            <w:rStyle w:val="Hyperlink"/>
             <w:rFonts w:cstheme="minorHAnsi"/>
             <w:sz w:val="20"/>
             <w:szCs w:val="20"/>
@@ -1258,7 +1324,7 @@
       <w:hyperlink r:id="rId9" w:history="1">
         <w:r>
           <w:rPr>
-            <w:rStyle w:val="Hipervnculo"/>
+            <w:rStyle w:val="Hyperlink"/>
             <w:rFonts w:cstheme="minorHAnsi"/>
             <w:sz w:val="20"/>
             <w:szCs w:val="20"/>
@@ -1348,7 +1414,7 @@
       <w:hyperlink r:id="rId10" w:history="1">
         <w:r>
           <w:rPr>
-            <w:rStyle w:val="Hipervnculo"/>
+            <w:rStyle w:val="Hyperlink"/>
             <w:rFonts w:cstheme="minorHAnsi"/>
             <w:sz w:val="20"/>
             <w:szCs w:val="20"/>
@@ -1415,7 +1481,7 @@
 </file>
 
 <file path=word/numbering.xml><?xml version="1.0" encoding="utf-8"?>
-<w:numbering xmlns:wpc="http://schemas.microsoft.com/office/word/2010/wordprocessingCanvas" xmlns:cx="http://schemas.microsoft.com/office/drawing/2014/chartex" xmlns:cx1="http://schemas.microsoft.com/office/drawing/2015/9/8/chartex" xmlns:cx2="http://schemas.microsoft.com/office/drawing/2015/10/21/chartex" xmlns:cx3="http://schemas.microsoft.com/office/drawing/2016/5/9/chartex" xmlns:cx4="http://schemas.microsoft.com/office/drawing/2016/5/10/chartex" xmlns:cx5="http://schemas.microsoft.com/office/drawing/2016/5/11/chartex" xmlns:cx6="http://schemas.microsoft.com/office/drawing/2016/5/12/chartex" xmlns:cx7="http://schemas.microsoft.com/office/drawing/2016/5/13/chartex" xmlns:cx8="http://schemas.microsoft.com/office/drawing/2016/5/14/chartex" xmlns:mc="http://schemas.openxmlformats.org/markup-compatibility/2006" xmlns:aink="http://schemas.microsoft.com/office/drawing/2016/ink" xmlns:am3d="http://schemas.microsoft.com/office/drawing/2017/model3d" xmlns:o="urn:schemas-microsoft-com:office:office" xmlns:r="http://schemas.openxmlformats.org/officeDocument/2006/relationships" xmlns:m="http://schemas.openxmlformats.org/officeDocument/2006/math" xmlns:v="urn:schemas-microsoft-com:vml" xmlns:wp14="http://schemas.microsoft.com/office/word/2010/wordprocessingDrawing" xmlns:wp="http://schemas.openxmlformats.org/drawingml/2006/wordprocessingDrawing" xmlns:w10="urn:schemas-microsoft-com:office:word" xmlns:w="http://schemas.openxmlformats.org/wordprocessingml/2006/main" xmlns:w14="http://schemas.microsoft.com/office/word/2010/wordml" xmlns:w15="http://schemas.microsoft.com/office/word/2012/wordml" xmlns:w16cid="http://schemas.microsoft.com/office/word/2016/wordml/cid" xmlns:w16se="http://schemas.microsoft.com/office/word/2015/wordml/symex" xmlns:wpg="http://schemas.microsoft.com/office/word/2010/wordprocessingGroup" xmlns:wpi="http://schemas.microsoft.com/office/word/2010/wordprocessingInk" xmlns:wne="http://schemas.microsoft.com/office/word/2006/wordml" xmlns:wps="http://schemas.microsoft.com/office/word/2010/wordprocessingShape" mc:Ignorable="w14 w15 w16se w16cid wp14">
+<w:numbering xmlns:wpc="http://schemas.microsoft.com/office/word/2010/wordprocessingCanvas" xmlns:mc="http://schemas.openxmlformats.org/markup-compatibility/2006" xmlns:o="urn:schemas-microsoft-com:office:office" xmlns:r="http://schemas.openxmlformats.org/officeDocument/2006/relationships" xmlns:m="http://schemas.openxmlformats.org/officeDocument/2006/math" xmlns:v="urn:schemas-microsoft-com:vml" xmlns:wp14="http://schemas.microsoft.com/office/word/2010/wordprocessingDrawing" xmlns:wp="http://schemas.openxmlformats.org/drawingml/2006/wordprocessingDrawing" xmlns:w10="urn:schemas-microsoft-com:office:word" xmlns:w="http://schemas.openxmlformats.org/wordprocessingml/2006/main" xmlns:w14="http://schemas.microsoft.com/office/word/2010/wordml" xmlns:w15="http://schemas.microsoft.com/office/word/2012/wordml" xmlns:wpg="http://schemas.microsoft.com/office/word/2010/wordprocessingGroup" xmlns:wpi="http://schemas.microsoft.com/office/word/2010/wordprocessingInk" xmlns:wne="http://schemas.microsoft.com/office/word/2006/wordml" xmlns:wps="http://schemas.microsoft.com/office/word/2010/wordprocessingShape" mc:Ignorable="w14 w15 wp14">
   <w:abstractNum w:abstractNumId="0" w15:restartNumberingAfterBreak="0">
     <w:nsid w:val="474C5F97"/>
     <w:multiLevelType w:val="hybridMultilevel"/>
@@ -1535,7 +1601,7 @@
 </file>
 
 <file path=word/styles.xml><?xml version="1.0" encoding="utf-8"?>
-<w:styles xmlns:mc="http://schemas.openxmlformats.org/markup-compatibility/2006" xmlns:r="http://schemas.openxmlformats.org/officeDocument/2006/relationships" xmlns:w="http://schemas.openxmlformats.org/wordprocessingml/2006/main" xmlns:w14="http://schemas.microsoft.com/office/word/2010/wordml" xmlns:w15="http://schemas.microsoft.com/office/word/2012/wordml" xmlns:w16cid="http://schemas.microsoft.com/office/word/2016/wordml/cid" xmlns:w16se="http://schemas.microsoft.com/office/word/2015/wordml/symex" mc:Ignorable="w14 w15 w16se w16cid">
+<w:styles xmlns:mc="http://schemas.openxmlformats.org/markup-compatibility/2006" xmlns:r="http://schemas.openxmlformats.org/officeDocument/2006/relationships" xmlns:w="http://schemas.openxmlformats.org/wordprocessingml/2006/main" xmlns:w14="http://schemas.microsoft.com/office/word/2010/wordml" xmlns:w15="http://schemas.microsoft.com/office/word/2012/wordml" mc:Ignorable="w14 w15">
   <w:docDefaults>
     <w:rPrDefault>
       <w:rPr>
@@ -1551,7 +1617,7 @@
       </w:pPr>
     </w:pPrDefault>
   </w:docDefaults>
-  <w:latentStyles w:defLockedState="0" w:defUIPriority="99" w:defSemiHidden="0" w:defUnhideWhenUsed="0" w:defQFormat="0" w:count="375">
+  <w:latentStyles w:defLockedState="0" w:defUIPriority="99" w:defSemiHidden="0" w:defUnhideWhenUsed="0" w:defQFormat="0" w:count="371">
     <w:lsdException w:name="Normal" w:uiPriority="0" w:qFormat="1"/>
     <w:lsdException w:name="heading 1" w:uiPriority="9" w:qFormat="1"/>
     <w:lsdException w:name="heading 2" w:semiHidden="1" w:uiPriority="9" w:unhideWhenUsed="1" w:qFormat="1"/>
@@ -1923,22 +1989,18 @@
     <w:lsdException w:name="List Table 5 Dark Accent 6" w:uiPriority="50"/>
     <w:lsdException w:name="List Table 6 Colorful Accent 6" w:uiPriority="51"/>
     <w:lsdException w:name="List Table 7 Colorful Accent 6" w:uiPriority="52"/>
-    <w:lsdException w:name="Mention" w:semiHidden="1" w:unhideWhenUsed="1"/>
-    <w:lsdException w:name="Smart Hyperlink" w:semiHidden="1" w:unhideWhenUsed="1"/>
-    <w:lsdException w:name="Hashtag" w:semiHidden="1" w:unhideWhenUsed="1"/>
-    <w:lsdException w:name="Unresolved Mention" w:semiHidden="1" w:unhideWhenUsed="1"/>
   </w:latentStyles>
   <w:style w:type="paragraph" w:default="1" w:styleId="Normal">
     <w:name w:val="Normal"/>
     <w:qFormat/>
   </w:style>
-  <w:style w:type="character" w:default="1" w:styleId="Fuentedeprrafopredeter">
+  <w:style w:type="character" w:default="1" w:styleId="DefaultParagraphFont">
     <w:name w:val="Default Paragraph Font"/>
     <w:uiPriority w:val="1"/>
     <w:semiHidden/>
     <w:unhideWhenUsed/>
   </w:style>
-  <w:style w:type="table" w:default="1" w:styleId="Tablanormal">
+  <w:style w:type="table" w:default="1" w:styleId="TableNormal">
     <w:name w:val="Normal Table"/>
     <w:uiPriority w:val="99"/>
     <w:semiHidden/>
@@ -1953,13 +2015,13 @@
       </w:tblCellMar>
     </w:tblPr>
   </w:style>
-  <w:style w:type="numbering" w:default="1" w:styleId="Sinlista">
+  <w:style w:type="numbering" w:default="1" w:styleId="NoList">
     <w:name w:val="No List"/>
     <w:uiPriority w:val="99"/>
     <w:semiHidden/>
     <w:unhideWhenUsed/>
   </w:style>
-  <w:style w:type="paragraph" w:styleId="Prrafodelista">
+  <w:style w:type="paragraph" w:styleId="ListParagraph">
     <w:name w:val="List Paragraph"/>
     <w:basedOn w:val="Normal"/>
     <w:uiPriority w:val="34"/>
@@ -1970,9 +2032,9 @@
       <w:contextualSpacing/>
     </w:pPr>
   </w:style>
-  <w:style w:type="character" w:styleId="Hipervnculo">
+  <w:style w:type="character" w:styleId="Hyperlink">
     <w:name w:val="Hyperlink"/>
-    <w:basedOn w:val="Fuentedeprrafopredeter"/>
+    <w:basedOn w:val="DefaultParagraphFont"/>
     <w:uiPriority w:val="99"/>
     <w:unhideWhenUsed/>
     <w:rsid w:val="009971CA"/>
@@ -1981,9 +2043,9 @@
       <w:u w:val="single"/>
     </w:rPr>
   </w:style>
-  <w:style w:type="character" w:styleId="Mencinsinresolver">
+  <w:style w:type="character" w:customStyle="1" w:styleId="UnresolvedMention">
     <w:name w:val="Unresolved Mention"/>
-    <w:basedOn w:val="Fuentedeprrafopredeter"/>
+    <w:basedOn w:val="DefaultParagraphFont"/>
     <w:uiPriority w:val="99"/>
     <w:semiHidden/>
     <w:unhideWhenUsed/>

</xml_diff>

<commit_message>
Documentation updated with rexdux with angular
</commit_message>
<xml_diff>
--- a/Documentation/Authentication Entity framework.docx
+++ b/Documentation/Authentication Entity framework.docx
@@ -8,18 +8,18 @@
           <w:b/>
           <w:sz w:val="24"/>
           <w:szCs w:val="24"/>
-          <w:lang w:val="en-US"/>
-        </w:rPr>
-      </w:pPr>
-      <w:r>
-        <w:rPr>
-          <w:b/>
-          <w:sz w:val="24"/>
-          <w:szCs w:val="24"/>
-          <w:lang w:val="en-US"/>
+        </w:rPr>
+      </w:pPr>
+      <w:proofErr w:type="spellStart"/>
+      <w:r>
+        <w:rPr>
+          <w:b/>
+          <w:sz w:val="24"/>
+          <w:szCs w:val="24"/>
         </w:rPr>
         <w:t>Builds</w:t>
       </w:r>
+      <w:proofErr w:type="spellEnd"/>
     </w:p>
     <w:p>
       <w:r>
@@ -63,22 +63,22 @@
         </w:rPr>
         <w:t>--allow-unrelated-histories</w:t>
       </w:r>
-      <w:bookmarkStart w:id="0" w:name="_GoBack"/>
-      <w:bookmarkEnd w:id="0"/>
-    </w:p>
-    <w:p>
-      <w:pPr>
-        <w:rPr>
-          <w:b/>
-          <w:sz w:val="24"/>
-          <w:szCs w:val="24"/>
-        </w:rPr>
-      </w:pPr>
-      <w:r>
-        <w:rPr>
-          <w:b/>
-          <w:sz w:val="24"/>
-          <w:szCs w:val="24"/>
+    </w:p>
+    <w:p>
+      <w:pPr>
+        <w:rPr>
+          <w:b/>
+          <w:sz w:val="24"/>
+          <w:szCs w:val="24"/>
+          <w:lang w:val="en-US"/>
+        </w:rPr>
+      </w:pPr>
+      <w:r>
+        <w:rPr>
+          <w:b/>
+          <w:sz w:val="24"/>
+          <w:szCs w:val="24"/>
+          <w:lang w:val="en-US"/>
         </w:rPr>
         <w:t xml:space="preserve">ASP.NET Core </w:t>
       </w:r>
@@ -88,6 +88,7 @@
           <w:b/>
           <w:sz w:val="24"/>
           <w:szCs w:val="24"/>
+          <w:lang w:val="en-US"/>
         </w:rPr>
         <w:t>Auth</w:t>
       </w:r>
@@ -1457,11 +1458,198 @@
         <w:spacing w:after="0" w:line="240" w:lineRule="auto"/>
         <w:rPr>
           <w:rFonts w:cstheme="minorHAnsi"/>
-          <w:sz w:val="20"/>
-          <w:szCs w:val="20"/>
-          <w:lang w:val="en-US"/>
-        </w:rPr>
-      </w:pPr>
+          <w:b/>
+          <w:sz w:val="28"/>
+          <w:szCs w:val="28"/>
+          <w:lang w:val="en-US"/>
+        </w:rPr>
+      </w:pPr>
+      <w:r>
+        <w:rPr>
+          <w:rFonts w:cstheme="minorHAnsi"/>
+          <w:b/>
+          <w:sz w:val="28"/>
+          <w:szCs w:val="28"/>
+          <w:lang w:val="en-US"/>
+        </w:rPr>
+        <w:t>Redux with Angular</w:t>
+      </w:r>
+    </w:p>
+    <w:p>
+      <w:pPr>
+        <w:autoSpaceDE w:val="0"/>
+        <w:autoSpaceDN w:val="0"/>
+        <w:spacing w:after="0" w:line="240" w:lineRule="auto"/>
+        <w:rPr>
+          <w:rFonts w:cstheme="minorHAnsi"/>
+          <w:b/>
+          <w:sz w:val="28"/>
+          <w:szCs w:val="28"/>
+          <w:lang w:val="en-US"/>
+        </w:rPr>
+      </w:pPr>
+    </w:p>
+    <w:p>
+      <w:pPr>
+        <w:autoSpaceDE w:val="0"/>
+        <w:autoSpaceDN w:val="0"/>
+        <w:spacing w:after="0" w:line="240" w:lineRule="auto"/>
+        <w:rPr>
+          <w:rFonts w:cstheme="minorHAnsi"/>
+          <w:sz w:val="28"/>
+          <w:szCs w:val="28"/>
+        </w:rPr>
+      </w:pPr>
+      <w:r>
+        <w:rPr>
+          <w:rFonts w:cstheme="minorHAnsi"/>
+          <w:sz w:val="28"/>
+          <w:szCs w:val="28"/>
+        </w:rPr>
+        <w:t xml:space="preserve">Esta es la librería para usar </w:t>
+      </w:r>
+      <w:proofErr w:type="spellStart"/>
+      <w:r>
+        <w:rPr>
+          <w:rFonts w:cstheme="minorHAnsi"/>
+          <w:sz w:val="28"/>
+          <w:szCs w:val="28"/>
+        </w:rPr>
+        <w:t>redux</w:t>
+      </w:r>
+      <w:proofErr w:type="spellEnd"/>
+      <w:r>
+        <w:rPr>
+          <w:rFonts w:cstheme="minorHAnsi"/>
+          <w:sz w:val="28"/>
+          <w:szCs w:val="28"/>
+        </w:rPr>
+        <w:t xml:space="preserve"> con angular. (</w:t>
+      </w:r>
+      <w:proofErr w:type="gramStart"/>
+      <w:r>
+        <w:rPr>
+          <w:rFonts w:cstheme="minorHAnsi"/>
+          <w:sz w:val="28"/>
+          <w:szCs w:val="28"/>
+        </w:rPr>
+        <w:t>incluye</w:t>
+      </w:r>
+      <w:proofErr w:type="gramEnd"/>
+      <w:r>
+        <w:rPr>
+          <w:rFonts w:cstheme="minorHAnsi"/>
+          <w:sz w:val="28"/>
+          <w:szCs w:val="28"/>
+        </w:rPr>
+        <w:t xml:space="preserve"> como dependencia </w:t>
+      </w:r>
+      <w:proofErr w:type="spellStart"/>
+      <w:r>
+        <w:rPr>
+          <w:rFonts w:cstheme="minorHAnsi"/>
+          <w:sz w:val="28"/>
+          <w:szCs w:val="28"/>
+        </w:rPr>
+        <w:t>Redux</w:t>
+      </w:r>
+      <w:proofErr w:type="spellEnd"/>
+      <w:r>
+        <w:rPr>
+          <w:rFonts w:cstheme="minorHAnsi"/>
+          <w:sz w:val="28"/>
+          <w:szCs w:val="28"/>
+        </w:rPr>
+        <w:t>)</w:t>
+      </w:r>
+    </w:p>
+    <w:p>
+      <w:pPr>
+        <w:autoSpaceDE w:val="0"/>
+        <w:autoSpaceDN w:val="0"/>
+        <w:spacing w:after="0" w:line="240" w:lineRule="auto"/>
+        <w:rPr>
+          <w:rFonts w:cstheme="minorHAnsi"/>
+          <w:sz w:val="20"/>
+          <w:szCs w:val="20"/>
+        </w:rPr>
+      </w:pPr>
+    </w:p>
+    <w:p>
+      <w:pPr>
+        <w:autoSpaceDE w:val="0"/>
+        <w:autoSpaceDN w:val="0"/>
+        <w:spacing w:after="0" w:line="240" w:lineRule="auto"/>
+        <w:rPr>
+          <w:rFonts w:ascii="Courier New" w:hAnsi="Courier New" w:cs="Courier New"/>
+          <w:spacing w:val="-1"/>
+          <w:lang w:val="en-US"/>
+        </w:rPr>
+      </w:pPr>
+      <w:r>
+        <w:rPr>
+          <w:rFonts w:ascii="Courier New" w:hAnsi="Courier New" w:cs="Courier New"/>
+          <w:spacing w:val="-1"/>
+          <w:lang w:val="en-US"/>
+        </w:rPr>
+        <w:t xml:space="preserve">$ </w:t>
+      </w:r>
+      <w:proofErr w:type="spellStart"/>
+      <w:proofErr w:type="gramStart"/>
+      <w:r>
+        <w:rPr>
+          <w:rFonts w:ascii="Courier New" w:hAnsi="Courier New" w:cs="Courier New"/>
+          <w:spacing w:val="-1"/>
+          <w:lang w:val="en-US"/>
+        </w:rPr>
+        <w:t>npm</w:t>
+      </w:r>
+      <w:proofErr w:type="spellEnd"/>
+      <w:proofErr w:type="gramEnd"/>
+      <w:r>
+        <w:rPr>
+          <w:rFonts w:ascii="Courier New" w:hAnsi="Courier New" w:cs="Courier New"/>
+          <w:spacing w:val="-1"/>
+          <w:lang w:val="en-US"/>
+        </w:rPr>
+        <w:t xml:space="preserve"> install redux @angular-redux/store —save</w:t>
+      </w:r>
+    </w:p>
+    <w:p>
+      <w:pPr>
+        <w:autoSpaceDE w:val="0"/>
+        <w:autoSpaceDN w:val="0"/>
+        <w:spacing w:after="0" w:line="240" w:lineRule="auto"/>
+        <w:rPr>
+          <w:rFonts w:ascii="Courier New" w:hAnsi="Courier New" w:cs="Courier New"/>
+          <w:spacing w:val="-1"/>
+          <w:lang w:val="en-US"/>
+        </w:rPr>
+      </w:pPr>
+    </w:p>
+    <w:p>
+      <w:pPr>
+        <w:autoSpaceDE w:val="0"/>
+        <w:autoSpaceDN w:val="0"/>
+        <w:spacing w:after="0" w:line="240" w:lineRule="auto"/>
+        <w:rPr>
+          <w:rFonts w:cstheme="minorHAnsi"/>
+          <w:sz w:val="20"/>
+          <w:szCs w:val="20"/>
+          <w:lang w:val="en-US"/>
+        </w:rPr>
+      </w:pPr>
+      <w:r>
+        <w:rPr>
+          <w:rFonts w:cstheme="minorHAnsi"/>
+          <w:sz w:val="20"/>
+          <w:szCs w:val="20"/>
+          <w:lang w:val="en-US"/>
+        </w:rPr>
+        <w:t>https://medium.com/codingthesmartway-com-blog/angular-and-redux-ecd22ea53492</w:t>
+      </w:r>
+      <w:bookmarkStart w:id="0" w:name="_GoBack"/>
+      <w:bookmarkEnd w:id="0"/>
     </w:p>
     <w:p>
       <w:pPr>

</xml_diff>

<commit_message>
documentation angular with redux
</commit_message>
<xml_diff>
--- a/Documentation/Authentication Entity framework.docx
+++ b/Documentation/Authentication Entity framework.docx
@@ -103,18 +103,38 @@
           <w:lang w:val="en-US"/>
         </w:rPr>
       </w:pPr>
-      <w:hyperlink r:id="rId5" w:history="1">
-        <w:r>
-          <w:rPr>
-            <w:rStyle w:val="Hyperlink"/>
-            <w:b/>
-            <w:sz w:val="24"/>
-            <w:szCs w:val="24"/>
-            <w:lang w:val="en-US"/>
-          </w:rPr>
-          <w:t>https://auth0.com/blog/asp-dot-net-core-authentication-tutorial/</w:t>
-        </w:r>
-      </w:hyperlink>
+      <w:r>
+        <w:fldChar w:fldCharType="begin"/>
+      </w:r>
+      <w:r>
+        <w:rPr>
+          <w:lang w:val="en-US"/>
+        </w:rPr>
+        <w:instrText xml:space="preserve"> HYPERLINK "https://auth0.com/blog/asp-dot-net-core-authentication-tutorial/" </w:instrText>
+      </w:r>
+      <w:r>
+        <w:fldChar w:fldCharType="separate"/>
+      </w:r>
+      <w:r>
+        <w:rPr>
+          <w:rStyle w:val="Hyperlink"/>
+          <w:b/>
+          <w:sz w:val="24"/>
+          <w:szCs w:val="24"/>
+          <w:lang w:val="en-US"/>
+        </w:rPr>
+        <w:t>https://auth0.com/blog/asp-dot-net-core-authentication-tutorial/</w:t>
+      </w:r>
+      <w:r>
+        <w:rPr>
+          <w:rStyle w:val="Hyperlink"/>
+          <w:b/>
+          <w:sz w:val="24"/>
+          <w:szCs w:val="24"/>
+          <w:lang w:val="en-US"/>
+        </w:rPr>
+        <w:fldChar w:fldCharType="end"/>
+      </w:r>
     </w:p>
     <w:p>
       <w:pPr>
@@ -659,7 +679,6 @@
         <w:t>IdentityRole</w:t>
       </w:r>
       <w:proofErr w:type="spellEnd"/>
-      <w:proofErr w:type="gramStart"/>
       <w:r>
         <w:rPr>
           <w:rFonts w:ascii="Consolas" w:hAnsi="Consolas" w:cs="Consolas"/>
@@ -670,7 +689,6 @@
         </w:rPr>
         <w:t>&gt;()</w:t>
       </w:r>
-      <w:proofErr w:type="gramEnd"/>
     </w:p>
     <w:p>
       <w:pPr>
@@ -722,27 +740,15 @@
         <w:t>SoundCatalogContext</w:t>
       </w:r>
       <w:proofErr w:type="spellEnd"/>
-      <w:proofErr w:type="gramStart"/>
-      <w:r>
-        <w:rPr>
-          <w:rFonts w:ascii="Consolas" w:hAnsi="Consolas" w:cs="Consolas"/>
-          <w:color w:val="000000"/>
-          <w:sz w:val="19"/>
-          <w:szCs w:val="19"/>
-          <w:lang w:val="en-US"/>
-        </w:rPr>
-        <w:t>&gt;(</w:t>
-      </w:r>
-      <w:proofErr w:type="gramEnd"/>
-      <w:r>
-        <w:rPr>
-          <w:rFonts w:ascii="Consolas" w:hAnsi="Consolas" w:cs="Consolas"/>
-          <w:color w:val="000000"/>
-          <w:sz w:val="19"/>
-          <w:szCs w:val="19"/>
-          <w:lang w:val="en-US"/>
-        </w:rPr>
-        <w:t>);</w:t>
+      <w:r>
+        <w:rPr>
+          <w:rFonts w:ascii="Consolas" w:hAnsi="Consolas" w:cs="Consolas"/>
+          <w:color w:val="000000"/>
+          <w:sz w:val="19"/>
+          <w:szCs w:val="19"/>
+          <w:lang w:val="en-US"/>
+        </w:rPr>
+        <w:t>&gt;();</w:t>
       </w:r>
     </w:p>
     <w:p>
@@ -791,7 +797,7 @@
           <w:szCs w:val="20"/>
         </w:rPr>
       </w:pPr>
-      <w:hyperlink r:id="rId6" w:history="1">
+      <w:hyperlink r:id="rId5" w:history="1">
         <w:r>
           <w:rPr>
             <w:rStyle w:val="Hyperlink"/>
@@ -1220,18 +1226,38 @@
           <w:lang w:val="en-US"/>
         </w:rPr>
       </w:pPr>
-      <w:hyperlink r:id="rId7" w:anchor="using-jwthelper-in-components" w:history="1">
-        <w:r>
-          <w:rPr>
-            <w:rStyle w:val="Hyperlink"/>
-            <w:rFonts w:cstheme="minorHAnsi"/>
-            <w:sz w:val="20"/>
-            <w:szCs w:val="20"/>
-            <w:lang w:val="en-US"/>
-          </w:rPr>
-          <w:t>https://github.com/auth0/angular2-jwt#using-jwthelper-in-components</w:t>
-        </w:r>
-      </w:hyperlink>
+      <w:r>
+        <w:fldChar w:fldCharType="begin"/>
+      </w:r>
+      <w:r>
+        <w:rPr>
+          <w:lang w:val="en-US"/>
+        </w:rPr>
+        <w:instrText xml:space="preserve"> HYPERLINK "https://github.com/auth0/angular2-jwt" \l "using-jwthelper-in-components" </w:instrText>
+      </w:r>
+      <w:r>
+        <w:fldChar w:fldCharType="separate"/>
+      </w:r>
+      <w:r>
+        <w:rPr>
+          <w:rStyle w:val="Hyperlink"/>
+          <w:rFonts w:cstheme="minorHAnsi"/>
+          <w:sz w:val="20"/>
+          <w:szCs w:val="20"/>
+          <w:lang w:val="en-US"/>
+        </w:rPr>
+        <w:t>https://github.com/auth0/angular2-jwt#using-jwthelper-in-components</w:t>
+      </w:r>
+      <w:r>
+        <w:rPr>
+          <w:rStyle w:val="Hyperlink"/>
+          <w:rFonts w:cstheme="minorHAnsi"/>
+          <w:sz w:val="20"/>
+          <w:szCs w:val="20"/>
+          <w:lang w:val="en-US"/>
+        </w:rPr>
+        <w:fldChar w:fldCharType="end"/>
+      </w:r>
     </w:p>
     <w:p>
       <w:pPr>
@@ -1283,18 +1309,38 @@
           <w:lang w:val="en-US"/>
         </w:rPr>
       </w:pPr>
-      <w:hyperlink r:id="rId8" w:history="1">
-        <w:r>
-          <w:rPr>
-            <w:rStyle w:val="Hyperlink"/>
-            <w:rFonts w:cstheme="minorHAnsi"/>
-            <w:sz w:val="20"/>
-            <w:szCs w:val="20"/>
-            <w:lang w:val="en-US"/>
-          </w:rPr>
-          <w:t>https://ryanchenkie.com/angular-authentication-using-route-guards</w:t>
-        </w:r>
-      </w:hyperlink>
+      <w:r>
+        <w:fldChar w:fldCharType="begin"/>
+      </w:r>
+      <w:r>
+        <w:rPr>
+          <w:lang w:val="en-US"/>
+        </w:rPr>
+        <w:instrText xml:space="preserve"> HYPERLINK "https://ryanchenkie.com/angular-authentication-using-route-guards" </w:instrText>
+      </w:r>
+      <w:r>
+        <w:fldChar w:fldCharType="separate"/>
+      </w:r>
+      <w:r>
+        <w:rPr>
+          <w:rStyle w:val="Hyperlink"/>
+          <w:rFonts w:cstheme="minorHAnsi"/>
+          <w:sz w:val="20"/>
+          <w:szCs w:val="20"/>
+          <w:lang w:val="en-US"/>
+        </w:rPr>
+        <w:t>https://ryanchenkie.com/angular-authentication-using-route-guards</w:t>
+      </w:r>
+      <w:r>
+        <w:rPr>
+          <w:rStyle w:val="Hyperlink"/>
+          <w:rFonts w:cstheme="minorHAnsi"/>
+          <w:sz w:val="20"/>
+          <w:szCs w:val="20"/>
+          <w:lang w:val="en-US"/>
+        </w:rPr>
+        <w:fldChar w:fldCharType="end"/>
+      </w:r>
     </w:p>
     <w:p>
       <w:pPr>
@@ -1322,18 +1368,38 @@
           <w:lang w:val="en-US"/>
         </w:rPr>
       </w:pPr>
-      <w:hyperlink r:id="rId9" w:history="1">
-        <w:r>
-          <w:rPr>
-            <w:rStyle w:val="Hyperlink"/>
-            <w:rFonts w:cstheme="minorHAnsi"/>
-            <w:sz w:val="20"/>
-            <w:szCs w:val="20"/>
-            <w:lang w:val="en-US"/>
-          </w:rPr>
-          <w:t>http://jasonwatmore.com/post/2016/12/08/angular-2-redirect-to-previous-url-after-login-with-auth-guard</w:t>
-        </w:r>
-      </w:hyperlink>
+      <w:r>
+        <w:fldChar w:fldCharType="begin"/>
+      </w:r>
+      <w:r>
+        <w:rPr>
+          <w:lang w:val="en-US"/>
+        </w:rPr>
+        <w:instrText xml:space="preserve"> HYPERLINK "http://jasonwatmore.com/post/2016/12/08/angular-2-redirect-to-previous-url-after-login-with-auth-guard" </w:instrText>
+      </w:r>
+      <w:r>
+        <w:fldChar w:fldCharType="separate"/>
+      </w:r>
+      <w:r>
+        <w:rPr>
+          <w:rStyle w:val="Hyperlink"/>
+          <w:rFonts w:cstheme="minorHAnsi"/>
+          <w:sz w:val="20"/>
+          <w:szCs w:val="20"/>
+          <w:lang w:val="en-US"/>
+        </w:rPr>
+        <w:t>http://jasonwatmore.com/post/2016/12/08/angular-2-redirect-to-previous-url-after-login-with-auth-guard</w:t>
+      </w:r>
+      <w:r>
+        <w:rPr>
+          <w:rStyle w:val="Hyperlink"/>
+          <w:rFonts w:cstheme="minorHAnsi"/>
+          <w:sz w:val="20"/>
+          <w:szCs w:val="20"/>
+          <w:lang w:val="en-US"/>
+        </w:rPr>
+        <w:fldChar w:fldCharType="end"/>
+      </w:r>
     </w:p>
     <w:p>
       <w:pPr>
@@ -1412,7 +1478,7 @@
           <w:lang w:val="en-US"/>
         </w:rPr>
       </w:pPr>
-      <w:hyperlink r:id="rId10" w:history="1">
+      <w:hyperlink r:id="rId6" w:history="1">
         <w:r>
           <w:rPr>
             <w:rStyle w:val="Hyperlink"/>
@@ -1461,105 +1527,115 @@
           <w:b/>
           <w:sz w:val="28"/>
           <w:szCs w:val="28"/>
-          <w:lang w:val="en-US"/>
-        </w:rPr>
-      </w:pPr>
+        </w:rPr>
+      </w:pPr>
+      <w:proofErr w:type="spellStart"/>
       <w:r>
         <w:rPr>
           <w:rFonts w:cstheme="minorHAnsi"/>
           <w:b/>
           <w:sz w:val="28"/>
           <w:szCs w:val="28"/>
-          <w:lang w:val="en-US"/>
-        </w:rPr>
-        <w:t>Redux with Angular</w:t>
-      </w:r>
-    </w:p>
-    <w:p>
-      <w:pPr>
-        <w:autoSpaceDE w:val="0"/>
-        <w:autoSpaceDN w:val="0"/>
-        <w:spacing w:after="0" w:line="240" w:lineRule="auto"/>
+        </w:rPr>
+        <w:t>Redux</w:t>
+      </w:r>
+      <w:proofErr w:type="spellEnd"/>
+      <w:r>
         <w:rPr>
           <w:rFonts w:cstheme="minorHAnsi"/>
           <w:b/>
           <w:sz w:val="28"/>
           <w:szCs w:val="28"/>
-          <w:lang w:val="en-US"/>
-        </w:rPr>
-      </w:pPr>
-    </w:p>
-    <w:p>
-      <w:pPr>
-        <w:autoSpaceDE w:val="0"/>
-        <w:autoSpaceDN w:val="0"/>
-        <w:spacing w:after="0" w:line="240" w:lineRule="auto"/>
-        <w:rPr>
-          <w:rFonts w:cstheme="minorHAnsi"/>
+        </w:rPr>
+        <w:t xml:space="preserve"> </w:t>
+      </w:r>
+      <w:proofErr w:type="spellStart"/>
+      <w:r>
+        <w:rPr>
+          <w:rFonts w:cstheme="minorHAnsi"/>
+          <w:b/>
           <w:sz w:val="28"/>
           <w:szCs w:val="28"/>
         </w:rPr>
-      </w:pPr>
-      <w:r>
-        <w:rPr>
-          <w:rFonts w:cstheme="minorHAnsi"/>
+        <w:t>with</w:t>
+      </w:r>
+      <w:proofErr w:type="spellEnd"/>
+      <w:r>
+        <w:rPr>
+          <w:rFonts w:cstheme="minorHAnsi"/>
+          <w:b/>
           <w:sz w:val="28"/>
           <w:szCs w:val="28"/>
         </w:rPr>
-        <w:t xml:space="preserve">Esta es la librería para usar </w:t>
-      </w:r>
-      <w:proofErr w:type="spellStart"/>
-      <w:r>
-        <w:rPr>
-          <w:rFonts w:cstheme="minorHAnsi"/>
+        <w:t xml:space="preserve"> Angular</w:t>
+      </w:r>
+    </w:p>
+    <w:p>
+      <w:pPr>
+        <w:autoSpaceDE w:val="0"/>
+        <w:autoSpaceDN w:val="0"/>
+        <w:spacing w:after="0" w:line="240" w:lineRule="auto"/>
+        <w:rPr>
+          <w:rFonts w:cstheme="minorHAnsi"/>
+          <w:b/>
           <w:sz w:val="28"/>
           <w:szCs w:val="28"/>
         </w:rPr>
-        <w:t>redux</w:t>
-      </w:r>
-      <w:proofErr w:type="spellEnd"/>
-      <w:r>
+      </w:pPr>
+    </w:p>
+    <w:p>
+      <w:pPr>
+        <w:autoSpaceDE w:val="0"/>
+        <w:autoSpaceDN w:val="0"/>
+        <w:spacing w:after="0" w:line="240" w:lineRule="auto"/>
         <w:rPr>
           <w:rFonts w:cstheme="minorHAnsi"/>
           <w:sz w:val="28"/>
           <w:szCs w:val="28"/>
         </w:rPr>
-        <w:t xml:space="preserve"> con angular. (</w:t>
-      </w:r>
-      <w:proofErr w:type="gramStart"/>
+      </w:pPr>
       <w:r>
         <w:rPr>
           <w:rFonts w:cstheme="minorHAnsi"/>
           <w:sz w:val="28"/>
           <w:szCs w:val="28"/>
         </w:rPr>
-        <w:t>incluye</w:t>
-      </w:r>
-      <w:proofErr w:type="gramEnd"/>
+        <w:t xml:space="preserve">Esta es la librería para usar </w:t>
+      </w:r>
+      <w:proofErr w:type="spellStart"/>
       <w:r>
         <w:rPr>
           <w:rFonts w:cstheme="minorHAnsi"/>
           <w:sz w:val="28"/>
           <w:szCs w:val="28"/>
         </w:rPr>
-        <w:t xml:space="preserve"> como dependencia </w:t>
-      </w:r>
-      <w:proofErr w:type="spellStart"/>
+        <w:t>redux</w:t>
+      </w:r>
+      <w:proofErr w:type="spellEnd"/>
       <w:r>
         <w:rPr>
           <w:rFonts w:cstheme="minorHAnsi"/>
           <w:sz w:val="28"/>
           <w:szCs w:val="28"/>
         </w:rPr>
-        <w:t>Redux</w:t>
-      </w:r>
-      <w:proofErr w:type="spellEnd"/>
+        <w:t xml:space="preserve"> con angular. (incluye como dependencia </w:t>
+      </w:r>
+      <w:proofErr w:type="spellStart"/>
       <w:r>
         <w:rPr>
           <w:rFonts w:cstheme="minorHAnsi"/>
           <w:sz w:val="28"/>
           <w:szCs w:val="28"/>
         </w:rPr>
+        <w:t>Redux</w:t>
+      </w:r>
+      <w:proofErr w:type="spellEnd"/>
+      <w:r>
+        <w:rPr>
+          <w:rFonts w:cstheme="minorHAnsi"/>
+          <w:sz w:val="28"/>
+          <w:szCs w:val="28"/>
+        </w:rPr>
         <w:t>)</w:t>
       </w:r>
     </w:p>
@@ -1583,81 +1659,138 @@
         <w:rPr>
           <w:rFonts w:ascii="Courier New" w:hAnsi="Courier New" w:cs="Courier New"/>
           <w:spacing w:val="-1"/>
-          <w:lang w:val="en-US"/>
         </w:rPr>
       </w:pPr>
       <w:r>
         <w:rPr>
           <w:rFonts w:ascii="Courier New" w:hAnsi="Courier New" w:cs="Courier New"/>
           <w:spacing w:val="-1"/>
-          <w:lang w:val="en-US"/>
         </w:rPr>
         <w:t xml:space="preserve">$ </w:t>
       </w:r>
       <w:proofErr w:type="spellStart"/>
-      <w:proofErr w:type="gramStart"/>
       <w:r>
         <w:rPr>
           <w:rFonts w:ascii="Courier New" w:hAnsi="Courier New" w:cs="Courier New"/>
           <w:spacing w:val="-1"/>
-          <w:lang w:val="en-US"/>
         </w:rPr>
         <w:t>npm</w:t>
       </w:r>
       <w:proofErr w:type="spellEnd"/>
-      <w:proofErr w:type="gramEnd"/>
       <w:r>
         <w:rPr>
           <w:rFonts w:ascii="Courier New" w:hAnsi="Courier New" w:cs="Courier New"/>
           <w:spacing w:val="-1"/>
-          <w:lang w:val="en-US"/>
-        </w:rPr>
-        <w:t xml:space="preserve"> install redux @angular-redux/store —save</w:t>
-      </w:r>
-    </w:p>
-    <w:p>
-      <w:pPr>
-        <w:autoSpaceDE w:val="0"/>
-        <w:autoSpaceDN w:val="0"/>
-        <w:spacing w:after="0" w:line="240" w:lineRule="auto"/>
+        </w:rPr>
+        <w:t xml:space="preserve"> </w:t>
+      </w:r>
+      <w:proofErr w:type="spellStart"/>
+      <w:r>
         <w:rPr>
           <w:rFonts w:ascii="Courier New" w:hAnsi="Courier New" w:cs="Courier New"/>
           <w:spacing w:val="-1"/>
-          <w:lang w:val="en-US"/>
-        </w:rPr>
-      </w:pPr>
-    </w:p>
-    <w:p>
-      <w:pPr>
-        <w:autoSpaceDE w:val="0"/>
-        <w:autoSpaceDN w:val="0"/>
-        <w:spacing w:after="0" w:line="240" w:lineRule="auto"/>
-        <w:rPr>
-          <w:rFonts w:cstheme="minorHAnsi"/>
-          <w:sz w:val="20"/>
-          <w:szCs w:val="20"/>
-          <w:lang w:val="en-US"/>
-        </w:rPr>
-      </w:pPr>
-      <w:r>
-        <w:rPr>
-          <w:rFonts w:cstheme="minorHAnsi"/>
-          <w:sz w:val="20"/>
-          <w:szCs w:val="20"/>
-          <w:lang w:val="en-US"/>
-        </w:rPr>
-        <w:t>https://medium.com/codingthesmartway-com-blog/angular-and-redux-ecd22ea53492</w:t>
-      </w:r>
+        </w:rPr>
+        <w:t>install</w:t>
+      </w:r>
+      <w:proofErr w:type="spellEnd"/>
+      <w:r>
+        <w:rPr>
+          <w:rFonts w:ascii="Courier New" w:hAnsi="Courier New" w:cs="Courier New"/>
+          <w:spacing w:val="-1"/>
+        </w:rPr>
+        <w:t xml:space="preserve"> </w:t>
+      </w:r>
+      <w:proofErr w:type="spellStart"/>
+      <w:r>
+        <w:rPr>
+          <w:rFonts w:ascii="Courier New" w:hAnsi="Courier New" w:cs="Courier New"/>
+          <w:spacing w:val="-1"/>
+        </w:rPr>
+        <w:t>redux</w:t>
+      </w:r>
+      <w:proofErr w:type="spellEnd"/>
+      <w:r>
+        <w:rPr>
+          <w:rFonts w:ascii="Courier New" w:hAnsi="Courier New" w:cs="Courier New"/>
+          <w:spacing w:val="-1"/>
+        </w:rPr>
+        <w:t xml:space="preserve"> @angular-</w:t>
+      </w:r>
+      <w:proofErr w:type="spellStart"/>
+      <w:r>
+        <w:rPr>
+          <w:rFonts w:ascii="Courier New" w:hAnsi="Courier New" w:cs="Courier New"/>
+          <w:spacing w:val="-1"/>
+        </w:rPr>
+        <w:t>redux</w:t>
+      </w:r>
+      <w:proofErr w:type="spellEnd"/>
+      <w:r>
+        <w:rPr>
+          <w:rFonts w:ascii="Courier New" w:hAnsi="Courier New" w:cs="Courier New"/>
+          <w:spacing w:val="-1"/>
+        </w:rPr>
+        <w:t>/store —</w:t>
+      </w:r>
+      <w:proofErr w:type="spellStart"/>
+      <w:r>
+        <w:rPr>
+          <w:rFonts w:ascii="Courier New" w:hAnsi="Courier New" w:cs="Courier New"/>
+          <w:spacing w:val="-1"/>
+        </w:rPr>
+        <w:t>save</w:t>
+      </w:r>
+      <w:proofErr w:type="spellEnd"/>
+    </w:p>
+    <w:p>
+      <w:pPr>
+        <w:autoSpaceDE w:val="0"/>
+        <w:autoSpaceDN w:val="0"/>
+        <w:spacing w:after="0" w:line="240" w:lineRule="auto"/>
+        <w:rPr>
+          <w:rFonts w:ascii="Courier New" w:hAnsi="Courier New" w:cs="Courier New"/>
+          <w:spacing w:val="-1"/>
+        </w:rPr>
+      </w:pPr>
+    </w:p>
+    <w:p>
+      <w:pPr>
+        <w:autoSpaceDE w:val="0"/>
+        <w:autoSpaceDN w:val="0"/>
+        <w:spacing w:after="0" w:line="240" w:lineRule="auto"/>
+        <w:rPr>
+          <w:rFonts w:cstheme="minorHAnsi"/>
+          <w:sz w:val="20"/>
+          <w:szCs w:val="20"/>
+        </w:rPr>
+      </w:pPr>
+      <w:hyperlink r:id="rId7" w:history="1">
+        <w:r>
+          <w:rPr>
+            <w:rStyle w:val="Hyperlink"/>
+            <w:rFonts w:cstheme="minorHAnsi"/>
+            <w:sz w:val="20"/>
+            <w:szCs w:val="20"/>
+          </w:rPr>
+          <w:t>https://medium.com/codingthesmartway-com-blog/angular-and-redux-ecd22ea53492</w:t>
+        </w:r>
+      </w:hyperlink>
+    </w:p>
+    <w:p>
+      <w:pPr>
+        <w:autoSpaceDE w:val="0"/>
+        <w:autoSpaceDN w:val="0"/>
+        <w:spacing w:after="0" w:line="240" w:lineRule="auto"/>
+        <w:rPr>
+          <w:rFonts w:cstheme="minorHAnsi"/>
+          <w:sz w:val="20"/>
+          <w:szCs w:val="20"/>
+        </w:rPr>
+      </w:pPr>
       <w:bookmarkStart w:id="0" w:name="_GoBack"/>
       <w:bookmarkEnd w:id="0"/>
     </w:p>
-    <w:p>
-      <w:pPr>
-        <w:rPr>
-          <w:lang w:val="en-US"/>
-        </w:rPr>
-      </w:pPr>
-    </w:p>
+    <w:p/>
     <w:sectPr>
       <w:pgSz w:w="11906" w:h="16838"/>
       <w:pgMar w:top="1417" w:right="1701" w:bottom="1417" w:left="1701" w:header="708" w:footer="708" w:gutter="0"/>

</xml_diff>